<commit_message>
premiere description du programme
</commit_message>
<xml_diff>
--- a/cahier des charges.docx
+++ b/cahier des charges.docx
@@ -4,68 +4,109 @@
   <w:body>
     <w:p>
       <w:r>
-        <w:t>Certains objectif</w:t>
-      </w:r>
-      <w:r>
-        <w:t>s</w:t>
-      </w:r>
-      <w:r>
-        <w:t xml:space="preserve"> implique</w:t>
-      </w:r>
-      <w:r>
-        <w:t>nt</w:t>
-      </w:r>
-      <w:r>
-        <w:t xml:space="preserve"> plusieur</w:t>
-      </w:r>
-      <w:r>
-        <w:t>s</w:t>
-      </w:r>
-      <w:r>
-        <w:t xml:space="preserve"> tâches. </w:t>
-      </w:r>
-      <w:r>
-        <w:t>Ces</w:t>
+        <w:t>Certains objectifs impliquent plusieurs tâches. Ces tâches n'ont pas toutes la même importance.</w:t>
+      </w:r>
+    </w:p>
+    <w:p>
+      <w:r>
+        <w:t>Le but ici est de connaitre les tâches qui sont immédiatement faisable</w:t>
+      </w:r>
+      <w:r>
+        <w:t xml:space="preserve"> et de les </w:t>
+      </w:r>
+      <w:r>
+        <w:t>priorisé</w:t>
+      </w:r>
+      <w:r>
+        <w:t>es.</w:t>
       </w:r>
       <w:r>
         <w:t xml:space="preserve"> </w:t>
       </w:r>
-      <w:r>
-        <w:t>tâches</w:t>
-      </w:r>
-      <w:r>
-        <w:t xml:space="preserve"> n'ont pas toutes la même importance.</w:t>
-      </w:r>
-    </w:p>
-    <w:p>
-      <w:r>
-        <w:t xml:space="preserve">Par </w:t>
-      </w:r>
-      <w:r>
-        <w:t>exemple,</w:t>
-      </w:r>
-      <w:r>
-        <w:t xml:space="preserve"> vous souhaitez préparer </w:t>
-      </w:r>
-      <w:r>
-        <w:t>une pièce</w:t>
-      </w:r>
-      <w:r>
-        <w:t xml:space="preserve"> de </w:t>
-      </w:r>
-      <w:r>
-        <w:t>théâtre</w:t>
-      </w:r>
-      <w:r>
-        <w:t>.</w:t>
-      </w:r>
-    </w:p>
-    <w:p>
-      <w:r>
-        <w:t>Pour</w:t>
-      </w:r>
-      <w:r>
-        <w:t xml:space="preserve"> cela il faut :</w:t>
+    </w:p>
+    <w:p>
+      <w:r>
+        <w:t>Prenons l’exemple d’une tâche E dépendant de tâches A, B, C et d comme sous le diagramme suivant.</w:t>
+      </w:r>
+    </w:p>
+    <w:p>
+      <w:pPr>
+        <w:keepNext/>
+        <w:jc w:val="center"/>
+      </w:pPr>
+      <w:r>
+        <w:rPr>
+          <w:noProof/>
+          <w:lang w:eastAsia="fr-FR"/>
+        </w:rPr>
+        <w:drawing>
+          <wp:inline distT="0" distB="0" distL="0" distR="0">
+            <wp:extent cx="1476375" cy="2000250"/>
+            <wp:effectExtent l="0" t="0" r="9525" b="0"/>
+            <wp:docPr id="1" name="Image 1" descr="C:\Users\Fanny\AppData\Local\Microsoft\Windows\INetCache\Content.Word\Sans titre.png"/>
+            <wp:cNvGraphicFramePr>
+              <a:graphicFrameLocks xmlns:a="http://schemas.openxmlformats.org/drawingml/2006/main" noChangeAspect="1"/>
+            </wp:cNvGraphicFramePr>
+            <a:graphic xmlns:a="http://schemas.openxmlformats.org/drawingml/2006/main">
+              <a:graphicData uri="http://schemas.openxmlformats.org/drawingml/2006/picture">
+                <pic:pic xmlns:pic="http://schemas.openxmlformats.org/drawingml/2006/picture">
+                  <pic:nvPicPr>
+                    <pic:cNvPr id="0" name="Picture 1" descr="C:\Users\Fanny\AppData\Local\Microsoft\Windows\INetCache\Content.Word\Sans titre.png"/>
+                    <pic:cNvPicPr>
+                      <a:picLocks noChangeAspect="1" noChangeArrowheads="1"/>
+                    </pic:cNvPicPr>
+                  </pic:nvPicPr>
+                  <pic:blipFill>
+                    <a:blip r:embed="rId5">
+                      <a:extLst>
+                        <a:ext uri="{28A0092B-C50C-407E-A947-70E740481C1C}">
+                          <a14:useLocalDpi xmlns:a14="http://schemas.microsoft.com/office/drawing/2010/main" val="0"/>
+                        </a:ext>
+                      </a:extLst>
+                    </a:blip>
+                    <a:srcRect/>
+                    <a:stretch>
+                      <a:fillRect/>
+                    </a:stretch>
+                  </pic:blipFill>
+                  <pic:spPr bwMode="auto">
+                    <a:xfrm>
+                      <a:off x="0" y="0"/>
+                      <a:ext cx="1476375" cy="2000250"/>
+                    </a:xfrm>
+                    <a:prstGeom prst="rect">
+                      <a:avLst/>
+                    </a:prstGeom>
+                    <a:noFill/>
+                    <a:ln>
+                      <a:noFill/>
+                    </a:ln>
+                  </pic:spPr>
+                </pic:pic>
+              </a:graphicData>
+            </a:graphic>
+          </wp:inline>
+        </w:drawing>
+      </w:r>
+    </w:p>
+    <w:p>
+      <w:pPr>
+        <w:pStyle w:val="Lgende"/>
+        <w:jc w:val="center"/>
+      </w:pPr>
+      <w:r>
+        <w:t xml:space="preserve">Figure </w:t>
+      </w:r>
+      <w:fldSimple w:instr=" SEQ Figure \* ARABIC ">
+        <w:r>
+          <w:rPr>
+            <w:noProof/>
+          </w:rPr>
+          <w:t>1</w:t>
+        </w:r>
+      </w:fldSimple>
+      <w:r>
+        <w:t xml:space="preserve"> : Diagramme exemple de base</w:t>
       </w:r>
     </w:p>
     <w:p>
@@ -73,14 +114,33 @@
         <w:pStyle w:val="Paragraphedeliste"/>
         <w:numPr>
           <w:ilvl w:val="0"/>
-          <w:numId w:val="1"/>
+          <w:numId w:val="3"/>
         </w:numPr>
       </w:pPr>
       <w:r>
-        <w:t>Chercher</w:t>
-      </w:r>
-      <w:r>
-        <w:t xml:space="preserve"> les costumes</w:t>
+        <w:t>Les tâches faisables :</w:t>
+      </w:r>
+    </w:p>
+    <w:p>
+      <w:r>
+        <w:t>Les tâches faisables sont celle</w:t>
+      </w:r>
+      <w:r>
+        <w:t>s</w:t>
+      </w:r>
+      <w:r>
+        <w:t xml:space="preserve"> qui ne dépendent d’aucune autre ou dont chacune des tâches dont ell</w:t>
+      </w:r>
+      <w:r>
+        <w:t>es dépendent sont toutes réalisées</w:t>
+      </w:r>
+      <w:r>
+        <w:t>.</w:t>
+      </w:r>
+    </w:p>
+    <w:p>
+      <w:r>
+        <w:t>Dans notre exemple, il s’agit des tâches A, B et C.</w:t>
       </w:r>
     </w:p>
     <w:p>
@@ -88,11 +148,122 @@
         <w:pStyle w:val="Paragraphedeliste"/>
         <w:numPr>
           <w:ilvl w:val="0"/>
-          <w:numId w:val="1"/>
+          <w:numId w:val="2"/>
         </w:numPr>
       </w:pPr>
       <w:r>
-        <w:t>Apprendre le texte</w:t>
+        <w:t>Importance des tâches</w:t>
+      </w:r>
+    </w:p>
+    <w:p>
+      <w:r>
+        <w:t>Pour connaitre l’importance des tâches, un poid</w:t>
+      </w:r>
+      <w:r>
+        <w:t>s</w:t>
+      </w:r>
+      <w:r>
+        <w:t xml:space="preserve"> leur est attribu</w:t>
+      </w:r>
+      <w:r>
+        <w:t>é.</w:t>
+      </w:r>
+    </w:p>
+    <w:p>
+      <w:r>
+        <w:t>La tâche finale, que nous nommerons but a un poids de zéro. Dans notre exemple la tâche E.</w:t>
+      </w:r>
+    </w:p>
+    <w:p>
+      <w:r>
+        <w:t xml:space="preserve">Pour chaque </w:t>
+      </w:r>
+      <w:r>
+        <w:t>tâche</w:t>
+      </w:r>
+      <w:r>
+        <w:t xml:space="preserve">, le poids correspond à un point par lien auquel s’ajoute le poids </w:t>
+      </w:r>
+      <w:r>
+        <w:t>de la tâche</w:t>
+      </w:r>
+      <w:r>
+        <w:t xml:space="preserve"> qu</w:t>
+      </w:r>
+      <w:r>
+        <w:t>’</w:t>
+      </w:r>
+      <w:r>
+        <w:t>el</w:t>
+      </w:r>
+      <w:r>
+        <w:t>le</w:t>
+      </w:r>
+      <w:r>
+        <w:t xml:space="preserve"> permet de réaliser.</w:t>
+      </w:r>
+    </w:p>
+    <w:p>
+      <w:r>
+        <w:t>Dans notre exemple :</w:t>
+      </w:r>
+    </w:p>
+    <w:p>
+      <w:r>
+        <w:t>E=0</w:t>
+      </w:r>
+    </w:p>
+    <w:p>
+      <w:r>
+        <w:t>D=1 (1 lien + poids de E)</w:t>
+      </w:r>
+    </w:p>
+    <w:p>
+      <w:r>
+        <w:t>C=</w:t>
+      </w:r>
+      <w:r>
+        <w:t>1 (</w:t>
+      </w:r>
+      <w:r>
+        <w:t>1 lien + poids de E)</w:t>
+      </w:r>
+    </w:p>
+    <w:p>
+      <w:r>
+        <w:t>A=</w:t>
+      </w:r>
+      <w:r>
+        <w:t>2 (</w:t>
+      </w:r>
+      <w:r>
+        <w:t xml:space="preserve">1 lien + poids de </w:t>
+      </w:r>
+      <w:r>
+        <w:t>D</w:t>
+      </w:r>
+      <w:r>
+        <w:t>)</w:t>
+      </w:r>
+    </w:p>
+    <w:p>
+      <w:r>
+        <w:t>B=</w:t>
+      </w:r>
+      <w:r>
+        <w:t>3 (</w:t>
+      </w:r>
+      <w:r>
+        <w:t>2</w:t>
+      </w:r>
+      <w:r>
+        <w:t xml:space="preserve"> lien</w:t>
+      </w:r>
+      <w:r>
+        <w:t>s + poids de E et poids de D</w:t>
+      </w:r>
+      <w:r>
+        <w:t>)</w:t>
       </w:r>
     </w:p>
     <w:p>
@@ -100,39 +271,30 @@
         <w:pStyle w:val="Paragraphedeliste"/>
         <w:numPr>
           <w:ilvl w:val="0"/>
-          <w:numId w:val="1"/>
+          <w:numId w:val="2"/>
         </w:numPr>
       </w:pPr>
       <w:r>
-        <w:t>Répéter</w:t>
-      </w:r>
-    </w:p>
-    <w:p>
-      <w:pPr>
-        <w:pStyle w:val="Paragraphedeliste"/>
-        <w:numPr>
-          <w:ilvl w:val="0"/>
-          <w:numId w:val="1"/>
-        </w:numPr>
-      </w:pPr>
-      <w:r>
-        <w:t>Fabriquer les décors</w:t>
-      </w:r>
-    </w:p>
-    <w:p>
-      <w:pPr>
-        <w:pStyle w:val="Paragraphedeliste"/>
-      </w:pPr>
-    </w:p>
-    <w:p>
-      <w:pPr>
-        <w:pStyle w:val="Paragraphedeliste"/>
-      </w:pPr>
-      <w:r>
-        <w:t>Pour toutes ces tâches, il faut faire un planning</w:t>
+        <w:t>Priorisation des tâches</w:t>
+      </w:r>
+    </w:p>
+    <w:p>
+      <w:r>
+        <w:t>Les tâches sont d’abord triées par tâches faisables et poids décroissant.</w:t>
+      </w:r>
+    </w:p>
+    <w:p>
+      <w:r>
+        <w:t xml:space="preserve">Dans notre exemple, l’ordre est B, A, </w:t>
+      </w:r>
+      <w:r>
+        <w:t>C, D</w:t>
       </w:r>
       <w:bookmarkStart w:id="0" w:name="_GoBack"/>
       <w:bookmarkEnd w:id="0"/>
+      <w:r>
+        <w:t xml:space="preserve"> et E.</w:t>
+      </w:r>
     </w:p>
     <w:sectPr>
       <w:pgSz w:w="11906" w:h="16838"/>
@@ -259,8 +421,240 @@
       </w:rPr>
     </w:lvl>
   </w:abstractNum>
+  <w:abstractNum w:abstractNumId="1" w15:restartNumberingAfterBreak="0">
+    <w:nsid w:val="17F24A79"/>
+    <w:multiLevelType w:val="hybridMultilevel"/>
+    <w:tmpl w:val="9D2640CE"/>
+    <w:lvl w:ilvl="0" w:tplc="040C0001">
+      <w:start w:val="1"/>
+      <w:numFmt w:val="bullet"/>
+      <w:lvlText w:val=""/>
+      <w:lvlJc w:val="left"/>
+      <w:pPr>
+        <w:ind w:left="720" w:hanging="360"/>
+      </w:pPr>
+      <w:rPr>
+        <w:rFonts w:ascii="Symbol" w:hAnsi="Symbol" w:hint="default"/>
+      </w:rPr>
+    </w:lvl>
+    <w:lvl w:ilvl="1" w:tplc="040C0003" w:tentative="1">
+      <w:start w:val="1"/>
+      <w:numFmt w:val="bullet"/>
+      <w:lvlText w:val="o"/>
+      <w:lvlJc w:val="left"/>
+      <w:pPr>
+        <w:ind w:left="1440" w:hanging="360"/>
+      </w:pPr>
+      <w:rPr>
+        <w:rFonts w:ascii="Courier New" w:hAnsi="Courier New" w:cs="Courier New" w:hint="default"/>
+      </w:rPr>
+    </w:lvl>
+    <w:lvl w:ilvl="2" w:tplc="040C0005" w:tentative="1">
+      <w:start w:val="1"/>
+      <w:numFmt w:val="bullet"/>
+      <w:lvlText w:val=""/>
+      <w:lvlJc w:val="left"/>
+      <w:pPr>
+        <w:ind w:left="2160" w:hanging="360"/>
+      </w:pPr>
+      <w:rPr>
+        <w:rFonts w:ascii="Wingdings" w:hAnsi="Wingdings" w:hint="default"/>
+      </w:rPr>
+    </w:lvl>
+    <w:lvl w:ilvl="3" w:tplc="040C0001" w:tentative="1">
+      <w:start w:val="1"/>
+      <w:numFmt w:val="bullet"/>
+      <w:lvlText w:val=""/>
+      <w:lvlJc w:val="left"/>
+      <w:pPr>
+        <w:ind w:left="2880" w:hanging="360"/>
+      </w:pPr>
+      <w:rPr>
+        <w:rFonts w:ascii="Symbol" w:hAnsi="Symbol" w:hint="default"/>
+      </w:rPr>
+    </w:lvl>
+    <w:lvl w:ilvl="4" w:tplc="040C0003" w:tentative="1">
+      <w:start w:val="1"/>
+      <w:numFmt w:val="bullet"/>
+      <w:lvlText w:val="o"/>
+      <w:lvlJc w:val="left"/>
+      <w:pPr>
+        <w:ind w:left="3600" w:hanging="360"/>
+      </w:pPr>
+      <w:rPr>
+        <w:rFonts w:ascii="Courier New" w:hAnsi="Courier New" w:cs="Courier New" w:hint="default"/>
+      </w:rPr>
+    </w:lvl>
+    <w:lvl w:ilvl="5" w:tplc="040C0005" w:tentative="1">
+      <w:start w:val="1"/>
+      <w:numFmt w:val="bullet"/>
+      <w:lvlText w:val=""/>
+      <w:lvlJc w:val="left"/>
+      <w:pPr>
+        <w:ind w:left="4320" w:hanging="360"/>
+      </w:pPr>
+      <w:rPr>
+        <w:rFonts w:ascii="Wingdings" w:hAnsi="Wingdings" w:hint="default"/>
+      </w:rPr>
+    </w:lvl>
+    <w:lvl w:ilvl="6" w:tplc="040C0001" w:tentative="1">
+      <w:start w:val="1"/>
+      <w:numFmt w:val="bullet"/>
+      <w:lvlText w:val=""/>
+      <w:lvlJc w:val="left"/>
+      <w:pPr>
+        <w:ind w:left="5040" w:hanging="360"/>
+      </w:pPr>
+      <w:rPr>
+        <w:rFonts w:ascii="Symbol" w:hAnsi="Symbol" w:hint="default"/>
+      </w:rPr>
+    </w:lvl>
+    <w:lvl w:ilvl="7" w:tplc="040C0003" w:tentative="1">
+      <w:start w:val="1"/>
+      <w:numFmt w:val="bullet"/>
+      <w:lvlText w:val="o"/>
+      <w:lvlJc w:val="left"/>
+      <w:pPr>
+        <w:ind w:left="5760" w:hanging="360"/>
+      </w:pPr>
+      <w:rPr>
+        <w:rFonts w:ascii="Courier New" w:hAnsi="Courier New" w:cs="Courier New" w:hint="default"/>
+      </w:rPr>
+    </w:lvl>
+    <w:lvl w:ilvl="8" w:tplc="040C0005" w:tentative="1">
+      <w:start w:val="1"/>
+      <w:numFmt w:val="bullet"/>
+      <w:lvlText w:val=""/>
+      <w:lvlJc w:val="left"/>
+      <w:pPr>
+        <w:ind w:left="6480" w:hanging="360"/>
+      </w:pPr>
+      <w:rPr>
+        <w:rFonts w:ascii="Wingdings" w:hAnsi="Wingdings" w:hint="default"/>
+      </w:rPr>
+    </w:lvl>
+  </w:abstractNum>
+  <w:abstractNum w:abstractNumId="2" w15:restartNumberingAfterBreak="0">
+    <w:nsid w:val="58B432E3"/>
+    <w:multiLevelType w:val="hybridMultilevel"/>
+    <w:tmpl w:val="623852FA"/>
+    <w:lvl w:ilvl="0" w:tplc="040C0001">
+      <w:start w:val="1"/>
+      <w:numFmt w:val="bullet"/>
+      <w:lvlText w:val=""/>
+      <w:lvlJc w:val="left"/>
+      <w:pPr>
+        <w:ind w:left="720" w:hanging="360"/>
+      </w:pPr>
+      <w:rPr>
+        <w:rFonts w:ascii="Symbol" w:hAnsi="Symbol" w:hint="default"/>
+      </w:rPr>
+    </w:lvl>
+    <w:lvl w:ilvl="1" w:tplc="040C0003" w:tentative="1">
+      <w:start w:val="1"/>
+      <w:numFmt w:val="bullet"/>
+      <w:lvlText w:val="o"/>
+      <w:lvlJc w:val="left"/>
+      <w:pPr>
+        <w:ind w:left="1440" w:hanging="360"/>
+      </w:pPr>
+      <w:rPr>
+        <w:rFonts w:ascii="Courier New" w:hAnsi="Courier New" w:cs="Courier New" w:hint="default"/>
+      </w:rPr>
+    </w:lvl>
+    <w:lvl w:ilvl="2" w:tplc="040C0005" w:tentative="1">
+      <w:start w:val="1"/>
+      <w:numFmt w:val="bullet"/>
+      <w:lvlText w:val=""/>
+      <w:lvlJc w:val="left"/>
+      <w:pPr>
+        <w:ind w:left="2160" w:hanging="360"/>
+      </w:pPr>
+      <w:rPr>
+        <w:rFonts w:ascii="Wingdings" w:hAnsi="Wingdings" w:hint="default"/>
+      </w:rPr>
+    </w:lvl>
+    <w:lvl w:ilvl="3" w:tplc="040C0001" w:tentative="1">
+      <w:start w:val="1"/>
+      <w:numFmt w:val="bullet"/>
+      <w:lvlText w:val=""/>
+      <w:lvlJc w:val="left"/>
+      <w:pPr>
+        <w:ind w:left="2880" w:hanging="360"/>
+      </w:pPr>
+      <w:rPr>
+        <w:rFonts w:ascii="Symbol" w:hAnsi="Symbol" w:hint="default"/>
+      </w:rPr>
+    </w:lvl>
+    <w:lvl w:ilvl="4" w:tplc="040C0003" w:tentative="1">
+      <w:start w:val="1"/>
+      <w:numFmt w:val="bullet"/>
+      <w:lvlText w:val="o"/>
+      <w:lvlJc w:val="left"/>
+      <w:pPr>
+        <w:ind w:left="3600" w:hanging="360"/>
+      </w:pPr>
+      <w:rPr>
+        <w:rFonts w:ascii="Courier New" w:hAnsi="Courier New" w:cs="Courier New" w:hint="default"/>
+      </w:rPr>
+    </w:lvl>
+    <w:lvl w:ilvl="5" w:tplc="040C0005" w:tentative="1">
+      <w:start w:val="1"/>
+      <w:numFmt w:val="bullet"/>
+      <w:lvlText w:val=""/>
+      <w:lvlJc w:val="left"/>
+      <w:pPr>
+        <w:ind w:left="4320" w:hanging="360"/>
+      </w:pPr>
+      <w:rPr>
+        <w:rFonts w:ascii="Wingdings" w:hAnsi="Wingdings" w:hint="default"/>
+      </w:rPr>
+    </w:lvl>
+    <w:lvl w:ilvl="6" w:tplc="040C0001" w:tentative="1">
+      <w:start w:val="1"/>
+      <w:numFmt w:val="bullet"/>
+      <w:lvlText w:val=""/>
+      <w:lvlJc w:val="left"/>
+      <w:pPr>
+        <w:ind w:left="5040" w:hanging="360"/>
+      </w:pPr>
+      <w:rPr>
+        <w:rFonts w:ascii="Symbol" w:hAnsi="Symbol" w:hint="default"/>
+      </w:rPr>
+    </w:lvl>
+    <w:lvl w:ilvl="7" w:tplc="040C0003" w:tentative="1">
+      <w:start w:val="1"/>
+      <w:numFmt w:val="bullet"/>
+      <w:lvlText w:val="o"/>
+      <w:lvlJc w:val="left"/>
+      <w:pPr>
+        <w:ind w:left="5760" w:hanging="360"/>
+      </w:pPr>
+      <w:rPr>
+        <w:rFonts w:ascii="Courier New" w:hAnsi="Courier New" w:cs="Courier New" w:hint="default"/>
+      </w:rPr>
+    </w:lvl>
+    <w:lvl w:ilvl="8" w:tplc="040C0005" w:tentative="1">
+      <w:start w:val="1"/>
+      <w:numFmt w:val="bullet"/>
+      <w:lvlText w:val=""/>
+      <w:lvlJc w:val="left"/>
+      <w:pPr>
+        <w:ind w:left="6480" w:hanging="360"/>
+      </w:pPr>
+      <w:rPr>
+        <w:rFonts w:ascii="Wingdings" w:hAnsi="Wingdings" w:hint="default"/>
+      </w:rPr>
+    </w:lvl>
+  </w:abstractNum>
   <w:num w:numId="1">
     <w:abstractNumId w:val="0"/>
+  </w:num>
+  <w:num w:numId="2">
+    <w:abstractNumId w:val="2"/>
+  </w:num>
+  <w:num w:numId="3">
+    <w:abstractNumId w:val="1"/>
   </w:num>
 </w:numbering>
 </file>
@@ -700,6 +1094,25 @@
       <w:contextualSpacing/>
     </w:pPr>
   </w:style>
+  <w:style w:type="paragraph" w:styleId="Lgende">
+    <w:name w:val="caption"/>
+    <w:basedOn w:val="Normal"/>
+    <w:next w:val="Normal"/>
+    <w:uiPriority w:val="35"/>
+    <w:unhideWhenUsed/>
+    <w:qFormat/>
+    <w:rsid w:val="00F325FA"/>
+    <w:pPr>
+      <w:spacing w:after="200" w:line="240" w:lineRule="auto"/>
+    </w:pPr>
+    <w:rPr>
+      <w:i/>
+      <w:iCs/>
+      <w:color w:val="44546A" w:themeColor="text2"/>
+      <w:sz w:val="18"/>
+      <w:szCs w:val="18"/>
+    </w:rPr>
+  </w:style>
 </w:styles>
 </file>
 

</xml_diff>